<commit_message>
chore: Edit Report for resubmission
chore: Edit Report for resubmission
</commit_message>
<xml_diff>
--- a/StockPredictor/Investment and Trading Report.docx
+++ b/StockPredictor/Investment and Trading Report.docx
@@ -1,6 +1,6 @@
 
 <file path=word/document.xml><?xml version="1.0" encoding="utf-8"?>
-<w:document xmlns:wpc="http://schemas.microsoft.com/office/word/2010/wordprocessingCanvas" xmlns:mc="http://schemas.openxmlformats.org/markup-compatibility/2006" xmlns:o="urn:schemas-microsoft-com:office:office" xmlns:r="http://schemas.openxmlformats.org/officeDocument/2006/relationships" xmlns:m="http://schemas.openxmlformats.org/officeDocument/2006/math" xmlns:v="urn:schemas-microsoft-com:vml" xmlns:wp14="http://schemas.microsoft.com/office/word/2010/wordprocessingDrawing" xmlns:wp="http://schemas.openxmlformats.org/drawingml/2006/wordprocessingDrawing" xmlns:w10="urn:schemas-microsoft-com:office:word" xmlns:w="http://schemas.openxmlformats.org/wordprocessingml/2006/main" xmlns:w14="http://schemas.microsoft.com/office/word/2010/wordml" xmlns:wpg="http://schemas.microsoft.com/office/word/2010/wordprocessingGroup" xmlns:wpi="http://schemas.microsoft.com/office/word/2010/wordprocessingInk" xmlns:wne="http://schemas.microsoft.com/office/word/2006/wordml" xmlns:wps="http://schemas.microsoft.com/office/word/2010/wordprocessingShape" mc:Ignorable="w14 wp14">
+<w:document xmlns:wpc="http://schemas.microsoft.com/office/word/2010/wordprocessingCanvas" xmlns:mo="http://schemas.microsoft.com/office/mac/office/2008/main" xmlns:mc="http://schemas.openxmlformats.org/markup-compatibility/2006" xmlns:mv="urn:schemas-microsoft-com:mac:vml" xmlns:o="urn:schemas-microsoft-com:office:office" xmlns:r="http://schemas.openxmlformats.org/officeDocument/2006/relationships" xmlns:m="http://schemas.openxmlformats.org/officeDocument/2006/math" xmlns:v="urn:schemas-microsoft-com:vml" xmlns:wp14="http://schemas.microsoft.com/office/word/2010/wordprocessingDrawing" xmlns:wp="http://schemas.openxmlformats.org/drawingml/2006/wordprocessingDrawing" xmlns:w10="urn:schemas-microsoft-com:office:word" xmlns:w="http://schemas.openxmlformats.org/wordprocessingml/2006/main" xmlns:w14="http://schemas.microsoft.com/office/word/2010/wordml" xmlns:wpg="http://schemas.microsoft.com/office/word/2010/wordprocessingGroup" xmlns:wpi="http://schemas.microsoft.com/office/word/2010/wordprocessingInk" xmlns:wne="http://schemas.microsoft.com/office/word/2006/wordml" xmlns:wps="http://schemas.microsoft.com/office/word/2010/wordprocessingShape" mc:Ignorable="w14 wp14">
   <w:body>
     <w:p>
       <w:pPr>
@@ -30,8 +30,6 @@
         </w:rPr>
         <w:t>Investment and Trading:</w:t>
       </w:r>
-      <w:bookmarkStart w:id="0" w:name="_GoBack"/>
-      <w:bookmarkEnd w:id="0"/>
     </w:p>
     <w:p>
       <w:pPr>
@@ -436,7 +434,7 @@
           <w:sz w:val="21"/>
           <w:szCs w:val="21"/>
         </w:rPr>
-        <w:t xml:space="preserve">RMSE = Square </w:t>
+        <w:t>RMSE = Square Root</w:t>
       </w:r>
       <w:proofErr w:type="gramStart"/>
       <w:r>
@@ -446,7 +444,7 @@
           <w:sz w:val="21"/>
           <w:szCs w:val="21"/>
         </w:rPr>
-        <w:t>Root(</w:t>
+        <w:t>( Average</w:t>
       </w:r>
       <w:proofErr w:type="gramEnd"/>
       <w:r>
@@ -456,7 +454,7 @@
           <w:sz w:val="21"/>
           <w:szCs w:val="21"/>
         </w:rPr>
-        <w:t xml:space="preserve"> Average( (Actual Returns - Predicted Returns)^2 ) )</w:t>
+        <w:t>( (Actual Returns - Predicted Returns)^2 ) )</w:t>
       </w:r>
     </w:p>
     <w:p>
@@ -649,6 +647,16 @@
         <w:t xml:space="preserve">Sharpe Ratio = </w:t>
       </w:r>
       <w:proofErr w:type="spellStart"/>
+      <w:r>
+        <w:rPr>
+          <w:rFonts w:eastAsia="Times New Roman" w:cs="Times New Roman"/>
+          <w:color w:val="000000"/>
+          <w:sz w:val="21"/>
+          <w:szCs w:val="21"/>
+        </w:rPr>
+        <w:t>Avg</w:t>
+      </w:r>
+      <w:proofErr w:type="spellEnd"/>
       <w:proofErr w:type="gramStart"/>
       <w:r>
         <w:rPr>
@@ -657,9 +665,8 @@
           <w:sz w:val="21"/>
           <w:szCs w:val="21"/>
         </w:rPr>
-        <w:t>Avg</w:t>
-      </w:r>
-      <w:proofErr w:type="spellEnd"/>
+        <w:t>(</w:t>
+      </w:r>
       <w:r>
         <w:rPr>
           <w:rFonts w:eastAsia="Times New Roman" w:cs="Times New Roman"/>
@@ -667,7 +674,16 @@
           <w:sz w:val="21"/>
           <w:szCs w:val="21"/>
         </w:rPr>
-        <w:t>(</w:t>
+        <w:t xml:space="preserve"> R</w:t>
+      </w:r>
+      <w:r>
+        <w:rPr>
+          <w:rFonts w:eastAsia="Times New Roman" w:cs="Times New Roman"/>
+          <w:color w:val="000000"/>
+          <w:sz w:val="21"/>
+          <w:szCs w:val="21"/>
+        </w:rPr>
+        <w:t>et</w:t>
       </w:r>
       <w:proofErr w:type="gramEnd"/>
       <w:r>
@@ -677,16 +693,7 @@
           <w:sz w:val="21"/>
           <w:szCs w:val="21"/>
         </w:rPr>
-        <w:t xml:space="preserve"> R</w:t>
-      </w:r>
-      <w:r>
-        <w:rPr>
-          <w:rFonts w:eastAsia="Times New Roman" w:cs="Times New Roman"/>
-          <w:color w:val="000000"/>
-          <w:sz w:val="21"/>
-          <w:szCs w:val="21"/>
-        </w:rPr>
-        <w:t xml:space="preserve">et </w:t>
+        <w:t xml:space="preserve"> </w:t>
       </w:r>
       <w:r>
         <w:rPr>
@@ -2764,6 +2771,7 @@
       <w:pPr>
         <w:spacing w:before="240" w:after="0" w:line="300" w:lineRule="atLeast"/>
         <w:rPr>
+          <w:rFonts w:eastAsia="Times New Roman" w:cs="Helvetica"/>
           <w:color w:val="000000"/>
           <w:sz w:val="21"/>
           <w:szCs w:val="21"/>
@@ -2777,6 +2785,258 @@
           <w:szCs w:val="21"/>
         </w:rPr>
         <w:lastRenderedPageBreak/>
+        <w:t>The raw data shown above</w:t>
+      </w:r>
+      <w:r>
+        <w:rPr>
+          <w:rFonts w:eastAsia="Times New Roman" w:cs="Helvetica"/>
+          <w:color w:val="000000"/>
+          <w:sz w:val="21"/>
+          <w:szCs w:val="21"/>
+        </w:rPr>
+        <w:t xml:space="preserve"> is as follows. </w:t>
+      </w:r>
+      <w:r>
+        <w:rPr>
+          <w:rFonts w:eastAsia="Times New Roman" w:cs="Helvetica"/>
+          <w:color w:val="000000"/>
+          <w:sz w:val="21"/>
+          <w:szCs w:val="21"/>
+        </w:rPr>
+        <w:t>The ‘Open’ column represents the opening price, or the price the stock was at the time the markets opened on that day.</w:t>
+      </w:r>
+      <w:r>
+        <w:rPr>
+          <w:rFonts w:eastAsia="Times New Roman" w:cs="Helvetica"/>
+          <w:color w:val="000000"/>
+          <w:sz w:val="21"/>
+          <w:szCs w:val="21"/>
+        </w:rPr>
+        <w:t xml:space="preserve"> </w:t>
+      </w:r>
+      <w:r>
+        <w:rPr>
+          <w:rFonts w:eastAsia="Times New Roman" w:cs="Helvetica"/>
+          <w:color w:val="000000"/>
+          <w:sz w:val="21"/>
+          <w:szCs w:val="21"/>
+        </w:rPr>
+        <w:t xml:space="preserve">The ‘High’ and ‘Low’ columns represent the highest and lowest observed price of the day, respectively. </w:t>
+      </w:r>
+      <w:r>
+        <w:rPr>
+          <w:rFonts w:eastAsia="Times New Roman" w:cs="Helvetica"/>
+          <w:color w:val="000000"/>
+          <w:sz w:val="21"/>
+          <w:szCs w:val="21"/>
+        </w:rPr>
+        <w:t>The ‘</w:t>
+      </w:r>
+      <w:r>
+        <w:rPr>
+          <w:rFonts w:eastAsia="Times New Roman" w:cs="Helvetica"/>
+          <w:color w:val="000000"/>
+          <w:sz w:val="21"/>
+          <w:szCs w:val="21"/>
+        </w:rPr>
+        <w:t>Close</w:t>
+      </w:r>
+      <w:r>
+        <w:rPr>
+          <w:rFonts w:eastAsia="Times New Roman" w:cs="Helvetica"/>
+          <w:color w:val="000000"/>
+          <w:sz w:val="21"/>
+          <w:szCs w:val="21"/>
+        </w:rPr>
+        <w:t xml:space="preserve">’ column represents the </w:t>
+      </w:r>
+      <w:r>
+        <w:rPr>
+          <w:rFonts w:eastAsia="Times New Roman" w:cs="Helvetica"/>
+          <w:color w:val="000000"/>
+          <w:sz w:val="21"/>
+          <w:szCs w:val="21"/>
+        </w:rPr>
+        <w:t>clos</w:t>
+      </w:r>
+      <w:r>
+        <w:rPr>
+          <w:rFonts w:eastAsia="Times New Roman" w:cs="Helvetica"/>
+          <w:color w:val="000000"/>
+          <w:sz w:val="21"/>
+          <w:szCs w:val="21"/>
+        </w:rPr>
+        <w:t xml:space="preserve">ing price, or the price the stock was at the time the markets </w:t>
+      </w:r>
+      <w:r>
+        <w:rPr>
+          <w:rFonts w:eastAsia="Times New Roman" w:cs="Helvetica"/>
+          <w:color w:val="000000"/>
+          <w:sz w:val="21"/>
+          <w:szCs w:val="21"/>
+        </w:rPr>
+        <w:t>clos</w:t>
+      </w:r>
+      <w:r>
+        <w:rPr>
+          <w:rFonts w:eastAsia="Times New Roman" w:cs="Helvetica"/>
+          <w:color w:val="000000"/>
+          <w:sz w:val="21"/>
+          <w:szCs w:val="21"/>
+        </w:rPr>
+        <w:t>ed on that day.</w:t>
+      </w:r>
+      <w:r>
+        <w:rPr>
+          <w:rFonts w:eastAsia="Times New Roman" w:cs="Helvetica"/>
+          <w:color w:val="000000"/>
+          <w:sz w:val="21"/>
+          <w:szCs w:val="21"/>
+        </w:rPr>
+        <w:t xml:space="preserve"> The ‘Volume’ column reports the number of times the stock was bought and sold. Finally, the ‘</w:t>
+      </w:r>
+      <w:proofErr w:type="spellStart"/>
+      <w:r>
+        <w:rPr>
+          <w:rFonts w:eastAsia="Times New Roman" w:cs="Helvetica"/>
+          <w:color w:val="000000"/>
+          <w:sz w:val="21"/>
+          <w:szCs w:val="21"/>
+        </w:rPr>
+        <w:t>AdjClose</w:t>
+      </w:r>
+      <w:proofErr w:type="spellEnd"/>
+      <w:r>
+        <w:rPr>
+          <w:rFonts w:eastAsia="Times New Roman" w:cs="Helvetica"/>
+          <w:color w:val="000000"/>
+          <w:sz w:val="21"/>
+          <w:szCs w:val="21"/>
+        </w:rPr>
+        <w:t xml:space="preserve">’ column is the adjusted closing price is the closing price adjusted for </w:t>
+      </w:r>
+      <w:r>
+        <w:rPr>
+          <w:rFonts w:eastAsia="Times New Roman" w:cs="Helvetica"/>
+          <w:color w:val="000000"/>
+          <w:sz w:val="21"/>
+          <w:szCs w:val="21"/>
+        </w:rPr>
+        <w:t xml:space="preserve">corporate actions </w:t>
+      </w:r>
+      <w:r>
+        <w:rPr>
+          <w:rFonts w:eastAsia="Times New Roman" w:cs="Helvetica"/>
+          <w:color w:val="000000"/>
+          <w:sz w:val="21"/>
+          <w:szCs w:val="21"/>
+        </w:rPr>
+        <w:t>that took place before</w:t>
+      </w:r>
+      <w:r>
+        <w:rPr>
+          <w:rFonts w:eastAsia="Times New Roman" w:cs="Helvetica"/>
+          <w:color w:val="000000"/>
+          <w:sz w:val="21"/>
+          <w:szCs w:val="21"/>
+        </w:rPr>
+        <w:t xml:space="preserve"> </w:t>
+      </w:r>
+      <w:r>
+        <w:rPr>
+          <w:rFonts w:eastAsia="Times New Roman" w:cs="Helvetica"/>
+          <w:color w:val="000000"/>
+          <w:sz w:val="21"/>
+          <w:szCs w:val="21"/>
+        </w:rPr>
+        <w:t>market open</w:t>
+      </w:r>
+      <w:r>
+        <w:rPr>
+          <w:rFonts w:eastAsia="Times New Roman" w:cs="Helvetica"/>
+          <w:color w:val="000000"/>
+          <w:sz w:val="21"/>
+          <w:szCs w:val="21"/>
+        </w:rPr>
+        <w:t>.</w:t>
+      </w:r>
+    </w:p>
+    <w:p>
+      <w:pPr>
+        <w:spacing w:before="240" w:after="0" w:line="300" w:lineRule="atLeast"/>
+        <w:rPr>
+          <w:rFonts w:eastAsia="Times New Roman" w:cs="Helvetica"/>
+          <w:color w:val="000000"/>
+          <w:sz w:val="21"/>
+          <w:szCs w:val="21"/>
+        </w:rPr>
+      </w:pPr>
+      <w:r>
+        <w:rPr>
+          <w:rFonts w:eastAsia="Times New Roman" w:cs="Helvetica"/>
+          <w:color w:val="000000"/>
+          <w:sz w:val="21"/>
+          <w:szCs w:val="21"/>
+        </w:rPr>
+        <w:t>The output for this project, 5-day return, is calculated using the adjusted closing price. Adjusted close is used instead of close price because it is adjusted for events like stock splits, dividends and more. It is a more reliable representation of the true value of the stock. The formula for calculating 5-day return is shown below:</w:t>
+      </w:r>
+    </w:p>
+    <w:p>
+      <w:pPr>
+        <w:spacing w:before="240" w:after="0" w:line="300" w:lineRule="atLeast"/>
+        <w:rPr>
+          <w:rFonts w:eastAsia="Times New Roman" w:cs="Helvetica"/>
+          <w:color w:val="000000"/>
+          <w:sz w:val="21"/>
+          <w:szCs w:val="21"/>
+        </w:rPr>
+      </w:pPr>
+      <w:r>
+        <w:rPr>
+          <w:rFonts w:eastAsia="Times New Roman" w:cs="Helvetica"/>
+          <w:color w:val="000000"/>
+          <w:sz w:val="21"/>
+          <w:szCs w:val="21"/>
+        </w:rPr>
+        <w:t xml:space="preserve">Return = (Adj. </w:t>
+      </w:r>
+      <w:proofErr w:type="gramStart"/>
+      <w:r>
+        <w:rPr>
+          <w:rFonts w:eastAsia="Times New Roman" w:cs="Helvetica"/>
+          <w:color w:val="000000"/>
+          <w:sz w:val="21"/>
+          <w:szCs w:val="21"/>
+        </w:rPr>
+        <w:t>Close[</w:t>
+      </w:r>
+      <w:proofErr w:type="gramEnd"/>
+      <w:r>
+        <w:rPr>
+          <w:rFonts w:eastAsia="Times New Roman" w:cs="Helvetica"/>
+          <w:color w:val="000000"/>
+          <w:sz w:val="21"/>
+          <w:szCs w:val="21"/>
+        </w:rPr>
+        <w:t>t+5]/ Adj. Close[t]) -1</w:t>
+      </w:r>
+    </w:p>
+    <w:p>
+      <w:pPr>
+        <w:spacing w:before="240" w:after="0" w:line="300" w:lineRule="atLeast"/>
+        <w:rPr>
+          <w:color w:val="000000"/>
+          <w:sz w:val="21"/>
+          <w:szCs w:val="21"/>
+        </w:rPr>
+      </w:pPr>
+      <w:r>
+        <w:rPr>
+          <w:rFonts w:eastAsia="Times New Roman" w:cs="Helvetica"/>
+          <w:color w:val="000000"/>
+          <w:sz w:val="21"/>
+          <w:szCs w:val="21"/>
+        </w:rPr>
         <w:t xml:space="preserve">As an example, the 5-day </w:t>
       </w:r>
       <w:r>
@@ -2786,16 +3046,52 @@
           <w:sz w:val="21"/>
           <w:szCs w:val="21"/>
         </w:rPr>
-        <w:t>returns of buying an IBM share at $179.311259/share on 6/14/13 and selling that share</w:t>
-      </w:r>
-      <w:r>
-        <w:rPr>
-          <w:rFonts w:eastAsia="Times New Roman" w:cs="Helvetica"/>
-          <w:color w:val="000000"/>
-          <w:sz w:val="21"/>
-          <w:szCs w:val="21"/>
-        </w:rPr>
-        <w:t xml:space="preserve"> on 6/21/13 at $185.494397/share </w:t>
+        <w:t xml:space="preserve">returns of buying an IBM share at </w:t>
+      </w:r>
+      <w:r>
+        <w:rPr>
+          <w:rFonts w:eastAsia="Times New Roman" w:cs="Helvetica"/>
+          <w:color w:val="000000"/>
+          <w:sz w:val="21"/>
+          <w:szCs w:val="21"/>
+        </w:rPr>
+        <w:t>$185.494397</w:t>
+      </w:r>
+      <w:r>
+        <w:rPr>
+          <w:rFonts w:eastAsia="Times New Roman" w:cs="Helvetica"/>
+          <w:color w:val="000000"/>
+          <w:sz w:val="21"/>
+          <w:szCs w:val="21"/>
+        </w:rPr>
+        <w:t>/share on 6/14/13 and selling that share</w:t>
+      </w:r>
+      <w:r>
+        <w:rPr>
+          <w:rFonts w:eastAsia="Times New Roman" w:cs="Helvetica"/>
+          <w:color w:val="000000"/>
+          <w:sz w:val="21"/>
+          <w:szCs w:val="21"/>
+        </w:rPr>
+        <w:t xml:space="preserve"> on 6/21/13 at </w:t>
+      </w:r>
+      <w:r>
+        <w:rPr>
+          <w:rFonts w:eastAsia="Times New Roman" w:cs="Helvetica"/>
+          <w:color w:val="000000"/>
+          <w:sz w:val="21"/>
+          <w:szCs w:val="21"/>
+        </w:rPr>
+        <w:t>$179.311259</w:t>
+      </w:r>
+      <w:r>
+        <w:rPr>
+          <w:rFonts w:eastAsia="Times New Roman" w:cs="Helvetica"/>
+          <w:color w:val="000000"/>
+          <w:sz w:val="21"/>
+          <w:szCs w:val="21"/>
+        </w:rPr>
+        <w:t xml:space="preserve">/share </w:t>
       </w:r>
       <w:r>
         <w:rPr>
@@ -3160,7 +3456,17 @@
           <w:sz w:val="21"/>
           <w:szCs w:val="21"/>
         </w:rPr>
-        <w:t xml:space="preserve">% of those days observe a </w:t>
+        <w:t xml:space="preserve">% of </w:t>
+      </w:r>
+      <w:r>
+        <w:rPr>
+          <w:rFonts w:eastAsia="Times New Roman" w:cs="Helvetica"/>
+          <w:color w:val="000000"/>
+          <w:sz w:val="21"/>
+          <w:szCs w:val="21"/>
+        </w:rPr>
+        <w:lastRenderedPageBreak/>
+        <w:t xml:space="preserve">those days observe a </w:t>
       </w:r>
       <w:r>
         <w:rPr>
@@ -3268,7 +3574,6 @@
           <w:sz w:val="21"/>
           <w:szCs w:val="21"/>
         </w:rPr>
-        <w:lastRenderedPageBreak/>
         <w:t xml:space="preserve">Over all the datasets, approximately 54.58% of the observations in each dataset reported a </w:t>
       </w:r>
       <w:r>
@@ -3404,7 +3709,7 @@
                       <a:noFill/>
                     </a:ln>
                     <a:extLst>
-                      <a:ext uri="{53640926-AAD7-44D8-BBD7-CCE9431645EC}">
+                      <a:ext uri="{53640926-AAD7-44d8-BBD7-CCE9431645EC}">
                         <a14:shadowObscured xmlns:a14="http://schemas.microsoft.com/office/drawing/2010/main"/>
                       </a:ext>
                     </a:extLst>
@@ -3511,7 +3816,7 @@
                       <a:noFill/>
                     </a:ln>
                     <a:extLst>
-                      <a:ext uri="{53640926-AAD7-44D8-BBD7-CCE9431645EC}">
+                      <a:ext uri="{53640926-AAD7-44d8-BBD7-CCE9431645EC}">
                         <a14:shadowObscured xmlns:a14="http://schemas.microsoft.com/office/drawing/2010/main"/>
                       </a:ext>
                     </a:extLst>
@@ -3548,7 +3853,17 @@
           <w:sz w:val="21"/>
           <w:szCs w:val="21"/>
         </w:rPr>
-        <w:t>The high correlation between the current and future price is easy to explain for a short prediction period. When prices are low, prices 5 days later are likely to remain low by comparison</w:t>
+        <w:t xml:space="preserve">The high correlation </w:t>
+      </w:r>
+      <w:r>
+        <w:rPr>
+          <w:rFonts w:asciiTheme="minorHAnsi" w:hAnsiTheme="minorHAnsi"/>
+          <w:color w:val="000000"/>
+          <w:sz w:val="21"/>
+          <w:szCs w:val="21"/>
+        </w:rPr>
+        <w:lastRenderedPageBreak/>
+        <w:t>between the current and future price is easy to explain for a short prediction period. When prices are low, prices 5 days later are likely to remain low by comparison</w:t>
       </w:r>
       <w:r>
         <w:rPr>
@@ -4251,6 +4566,7 @@
           <w:sz w:val="21"/>
           <w:szCs w:val="21"/>
         </w:rPr>
+        <w:lastRenderedPageBreak/>
         <w:t>Is it Tuesday? [0 or 1],</w:t>
       </w:r>
     </w:p>
@@ -4500,7 +4816,6 @@
           <w:sz w:val="21"/>
           <w:szCs w:val="21"/>
         </w:rPr>
-        <w:lastRenderedPageBreak/>
         <w:t>The dataset was split into training and testing data.</w:t>
       </w:r>
     </w:p>
@@ -4823,16 +5138,7 @@
           <w:sz w:val="21"/>
           <w:szCs w:val="21"/>
         </w:rPr>
-        <w:t>The models will be tested and tuned to find the hyper-parameters for each model with the best performance on the test data.</w:t>
-      </w:r>
-      <w:r>
-        <w:rPr>
-          <w:rFonts w:asciiTheme="minorHAnsi" w:hAnsiTheme="minorHAnsi"/>
-          <w:color w:val="000000"/>
-          <w:sz w:val="21"/>
-          <w:szCs w:val="21"/>
-        </w:rPr>
-        <w:t xml:space="preserve"> Those models include Support Vector Machines, Linear Regression, k-Nearest Neighbors, Decision Trees, and Bagging, which uses the previously listed algorithms. After model tuning, the best of each model will be compared against the others to find the best performing models. After the best two models are determined, a combination of those models will be explored.</w:t>
+        <w:t>A variety of models are explored because they each take a different approach to approximating the target value. Some are parametric models, like linear regression and support vector machine regression, while others are non-parametric, like k-Nearest Neighbors. Because the underlying forces that drive the market are unknown, it seems prudent not to assume the relationship all the features have with the output. For that reason, a variety of model and their hyper-parameters are explored.</w:t>
       </w:r>
     </w:p>
     <w:p>
@@ -4844,6 +5150,66 @@
           <w:color w:val="000000"/>
           <w:sz w:val="21"/>
           <w:szCs w:val="21"/>
+        </w:rPr>
+      </w:pPr>
+    </w:p>
+    <w:p>
+      <w:pPr>
+        <w:pStyle w:val="NormalWeb"/>
+        <w:spacing w:before="0" w:beforeAutospacing="0" w:after="0" w:afterAutospacing="0" w:line="300" w:lineRule="atLeast"/>
+        <w:rPr>
+          <w:rFonts w:asciiTheme="minorHAnsi" w:hAnsiTheme="minorHAnsi"/>
+          <w:color w:val="000000"/>
+          <w:sz w:val="21"/>
+          <w:szCs w:val="21"/>
+        </w:rPr>
+      </w:pPr>
+      <w:r>
+        <w:rPr>
+          <w:rFonts w:asciiTheme="minorHAnsi" w:hAnsiTheme="minorHAnsi"/>
+          <w:color w:val="000000"/>
+          <w:sz w:val="21"/>
+          <w:szCs w:val="21"/>
+        </w:rPr>
+        <w:t xml:space="preserve">The models </w:t>
+      </w:r>
+      <w:r>
+        <w:rPr>
+          <w:rFonts w:asciiTheme="minorHAnsi" w:hAnsiTheme="minorHAnsi"/>
+          <w:color w:val="000000"/>
+          <w:sz w:val="21"/>
+          <w:szCs w:val="21"/>
+        </w:rPr>
+        <w:t xml:space="preserve">are </w:t>
+      </w:r>
+      <w:r>
+        <w:rPr>
+          <w:rFonts w:asciiTheme="minorHAnsi" w:hAnsiTheme="minorHAnsi"/>
+          <w:color w:val="000000"/>
+          <w:sz w:val="21"/>
+          <w:szCs w:val="21"/>
+        </w:rPr>
+        <w:t>tested and tuned to find the hyper-parameters for each model with the best performance on the test data.</w:t>
+      </w:r>
+      <w:r>
+        <w:rPr>
+          <w:rFonts w:asciiTheme="minorHAnsi" w:hAnsiTheme="minorHAnsi"/>
+          <w:color w:val="000000"/>
+          <w:sz w:val="21"/>
+          <w:szCs w:val="21"/>
+        </w:rPr>
+        <w:t xml:space="preserve"> Those models include Support Vector Machines, Linear Regression, k-Nearest Neighbors, Decision Trees, and Bagging, which uses the previously listed algorithms. After model tuning, the best of each model will be compared against the others to find the best performing models. After the best two models are determined, a combination of those models will be explored.</w:t>
+      </w:r>
+    </w:p>
+    <w:p>
+      <w:pPr>
+        <w:pStyle w:val="NormalWeb"/>
+        <w:spacing w:before="0" w:beforeAutospacing="0" w:after="0" w:afterAutospacing="0" w:line="300" w:lineRule="atLeast"/>
+        <w:rPr>
+          <w:rFonts w:asciiTheme="minorHAnsi" w:hAnsiTheme="minorHAnsi"/>
+          <w:color w:val="000000"/>
+          <w:sz w:val="21"/>
+          <w:szCs w:val="21"/>
           <w:highlight w:val="yellow"/>
         </w:rPr>
       </w:pPr>
@@ -4978,7 +5344,6 @@
           <w:sz w:val="21"/>
           <w:szCs w:val="21"/>
         </w:rPr>
-        <w:lastRenderedPageBreak/>
         <w:t>Finally, a measure of success for the use of this predictor is how well a strategy based on the predictions performs versus the market. A strategy that performs well will have an overall return greater than the overall return of the market and a higher risk adjusted return.</w:t>
       </w:r>
     </w:p>
@@ -5165,6 +5530,66 @@
         </w:rPr>
         <w:t xml:space="preserve"> which uses the first known quantities and feeds them back through all preceding rows.</w:t>
       </w:r>
+      <w:r>
+        <w:rPr>
+          <w:rFonts w:asciiTheme="minorHAnsi" w:hAnsiTheme="minorHAnsi"/>
+          <w:color w:val="000000"/>
+          <w:sz w:val="21"/>
+          <w:szCs w:val="21"/>
+        </w:rPr>
+        <w:t xml:space="preserve"> </w:t>
+      </w:r>
+      <w:proofErr w:type="spellStart"/>
+      <w:proofErr w:type="gramStart"/>
+      <w:r>
+        <w:rPr>
+          <w:rFonts w:asciiTheme="minorHAnsi" w:hAnsiTheme="minorHAnsi"/>
+          <w:color w:val="000000"/>
+          <w:sz w:val="21"/>
+          <w:szCs w:val="21"/>
+        </w:rPr>
+        <w:t>DataFrame.ffill</w:t>
+      </w:r>
+      <w:proofErr w:type="spellEnd"/>
+      <w:r>
+        <w:rPr>
+          <w:rFonts w:asciiTheme="minorHAnsi" w:hAnsiTheme="minorHAnsi"/>
+          <w:color w:val="000000"/>
+          <w:sz w:val="21"/>
+          <w:szCs w:val="21"/>
+        </w:rPr>
+        <w:t>(</w:t>
+      </w:r>
+      <w:proofErr w:type="gramEnd"/>
+      <w:r>
+        <w:rPr>
+          <w:rFonts w:asciiTheme="minorHAnsi" w:hAnsiTheme="minorHAnsi"/>
+          <w:color w:val="000000"/>
+          <w:sz w:val="21"/>
+          <w:szCs w:val="21"/>
+        </w:rPr>
+        <w:t xml:space="preserve">) is run prior to </w:t>
+      </w:r>
+      <w:proofErr w:type="spellStart"/>
+      <w:r>
+        <w:rPr>
+          <w:rFonts w:asciiTheme="minorHAnsi" w:hAnsiTheme="minorHAnsi"/>
+          <w:color w:val="000000"/>
+          <w:sz w:val="21"/>
+          <w:szCs w:val="21"/>
+        </w:rPr>
+        <w:t>DataFrame.bfill</w:t>
+      </w:r>
+      <w:proofErr w:type="spellEnd"/>
+      <w:r>
+        <w:rPr>
+          <w:rFonts w:asciiTheme="minorHAnsi" w:hAnsiTheme="minorHAnsi"/>
+          <w:color w:val="000000"/>
+          <w:sz w:val="21"/>
+          <w:szCs w:val="21"/>
+        </w:rPr>
+        <w:t>() to avoid propagating future prices backward and incurring a look-ahead bias.</w:t>
+      </w:r>
     </w:p>
     <w:p>
       <w:pPr>
@@ -5393,7 +5818,18 @@
           <w:szCs w:val="21"/>
           <w:shd w:val="clear" w:color="auto" w:fill="FFFFFF"/>
         </w:rPr>
-        <w:t xml:space="preserve"> The mean of each feature was subtracted from each row, and then divided by the standard deviation of each feature respective of the feature.</w:t>
+        <w:t xml:space="preserve"> The mean of each feature was </w:t>
+      </w:r>
+      <w:r>
+        <w:rPr>
+          <w:rFonts w:asciiTheme="minorHAnsi" w:hAnsiTheme="minorHAnsi"/>
+          <w:color w:val="000000"/>
+          <w:sz w:val="21"/>
+          <w:szCs w:val="21"/>
+          <w:shd w:val="clear" w:color="auto" w:fill="FFFFFF"/>
+        </w:rPr>
+        <w:lastRenderedPageBreak/>
+        <w:t>subtracted from each row, and then divided by the standard deviation of each feature respective of the feature.</w:t>
       </w:r>
     </w:p>
     <w:p>
@@ -5620,17 +6056,7 @@
           <w:sz w:val="21"/>
           <w:szCs w:val="21"/>
         </w:rPr>
-        <w:t xml:space="preserve">, many indicators did not appear to provide clear benefit to a Linear Model's predictive capabilities. In fact, through the testing process described in the Algorithms and </w:t>
-      </w:r>
-      <w:r>
-        <w:rPr>
-          <w:rFonts w:asciiTheme="minorHAnsi" w:hAnsiTheme="minorHAnsi"/>
-          <w:color w:val="000000"/>
-          <w:sz w:val="21"/>
-          <w:szCs w:val="21"/>
-        </w:rPr>
-        <w:lastRenderedPageBreak/>
-        <w:t>Techniques section, most indicators made for a worse test error than using Adjusted Close alone. The output is the right side of the table.</w:t>
+        <w:t>, many indicators did not appear to provide clear benefit to a Linear Model's predictive capabilities. In fact, through the testing process described in the Algorithms and Techniques section, most indicators made for a worse test error than using Adjusted Close alone. The output is the right side of the table.</w:t>
       </w:r>
     </w:p>
     <w:p>
@@ -6682,6 +7108,7 @@
           <w:rFonts w:asciiTheme="minorHAnsi" w:hAnsiTheme="minorHAnsi"/>
           <w:noProof/>
         </w:rPr>
+        <w:lastRenderedPageBreak/>
         <w:drawing>
           <wp:inline distT="0" distB="0" distL="0" distR="0" wp14:anchorId="1C943454" wp14:editId="52F36351">
             <wp:extent cx="2950464" cy="2212848"/>
@@ -7018,31 +7445,13 @@
           <w:szCs w:val="21"/>
         </w:rPr>
       </w:pPr>
-      <w:proofErr w:type="spellStart"/>
-      <w:r>
-        <w:rPr>
-          <w:rFonts w:asciiTheme="minorHAnsi" w:hAnsiTheme="minorHAnsi"/>
-          <w:sz w:val="21"/>
-          <w:szCs w:val="21"/>
-        </w:rPr>
-        <w:t>SVMs</w:t>
-      </w:r>
-      <w:proofErr w:type="spellEnd"/>
-      <w:r>
-        <w:rPr>
-          <w:rFonts w:asciiTheme="minorHAnsi" w:hAnsiTheme="minorHAnsi"/>
-          <w:sz w:val="21"/>
-          <w:szCs w:val="21"/>
-        </w:rPr>
-        <w:t xml:space="preserve"> and Bagged models</w:t>
-      </w:r>
-      <w:r>
-        <w:rPr>
-          <w:rFonts w:asciiTheme="minorHAnsi" w:hAnsiTheme="minorHAnsi"/>
-          <w:sz w:val="21"/>
-          <w:szCs w:val="21"/>
-        </w:rPr>
-        <w:t xml:space="preserve"> </w:t>
+      <w:r>
+        <w:rPr>
+          <w:rFonts w:asciiTheme="minorHAnsi" w:hAnsiTheme="minorHAnsi"/>
+          <w:sz w:val="21"/>
+          <w:szCs w:val="21"/>
+        </w:rPr>
+        <w:t xml:space="preserve">SVMs and Bagged models </w:t>
       </w:r>
       <w:r>
         <w:rPr>
@@ -7145,6 +7554,7 @@
           <w:rFonts w:asciiTheme="minorHAnsi" w:hAnsiTheme="minorHAnsi"/>
           <w:noProof/>
         </w:rPr>
+        <w:lastRenderedPageBreak/>
         <w:drawing>
           <wp:inline distT="0" distB="0" distL="0" distR="0" wp14:anchorId="5FCFBACF" wp14:editId="44172F7D">
             <wp:extent cx="2950464" cy="2212848"/>
@@ -8077,7 +8487,36 @@
           <w:sz w:val="21"/>
           <w:szCs w:val="21"/>
         </w:rPr>
-        <w:t xml:space="preserve"> an ensemble of regression models. Specifically, there are two types of regression models, k-Nearest Neighbors and Linear Regression. As in the previous section, the model is run for all ticker symbols in</w:t>
+        <w:t xml:space="preserve"> an ensemble of regression models. Specifically, there are two types of regression models, k-Nearest Neighbors and Linear Regression. </w:t>
+      </w:r>
+      <w:r>
+        <w:rPr>
+          <w:rFonts w:asciiTheme="minorHAnsi" w:hAnsiTheme="minorHAnsi"/>
+          <w:color w:val="000000"/>
+          <w:sz w:val="21"/>
+          <w:szCs w:val="21"/>
+        </w:rPr>
+        <w:t>The k-Nearest Neighbors parameter k was chosen to be 10 to avoid the bias that is addressed in the model tuning shown in the Implementation section. Linear regression was tuned by exploring the efficacy of each feature to predict the outcome., also discussed in the Implementation section.</w:t>
+      </w:r>
+      <w:bookmarkStart w:id="0" w:name="_GoBack"/>
+      <w:bookmarkEnd w:id="0"/>
+      <w:r>
+        <w:rPr>
+          <w:rFonts w:asciiTheme="minorHAnsi" w:hAnsiTheme="minorHAnsi"/>
+          <w:color w:val="000000"/>
+          <w:sz w:val="21"/>
+          <w:szCs w:val="21"/>
+        </w:rPr>
+        <w:t xml:space="preserve"> </w:t>
+      </w:r>
+      <w:r>
+        <w:rPr>
+          <w:rFonts w:asciiTheme="minorHAnsi" w:hAnsiTheme="minorHAnsi"/>
+          <w:color w:val="000000"/>
+          <w:sz w:val="21"/>
+          <w:szCs w:val="21"/>
+        </w:rPr>
+        <w:t>As in the previous section, the model is run for all ticker symbols in</w:t>
       </w:r>
       <w:r>
         <w:rPr>
@@ -8118,7 +8557,16 @@
           <w:sz w:val="21"/>
           <w:szCs w:val="21"/>
         </w:rPr>
-        <w:t>and the results are analyzed using the below statistics.</w:t>
+        <w:t xml:space="preserve">and the results are analyzed </w:t>
+      </w:r>
+      <w:r>
+        <w:rPr>
+          <w:rFonts w:asciiTheme="minorHAnsi" w:hAnsiTheme="minorHAnsi"/>
+          <w:color w:val="000000"/>
+          <w:sz w:val="21"/>
+          <w:szCs w:val="21"/>
+        </w:rPr>
+        <w:t>and presented using the below statistics.</w:t>
       </w:r>
     </w:p>
     <w:tbl>
@@ -8307,27 +8755,7 @@
                 <w:sz w:val="20"/>
                 <w:szCs w:val="20"/>
               </w:rPr>
-              <w:t>(</w:t>
-            </w:r>
-            <w:proofErr w:type="spellStart"/>
-            <w:r>
-              <w:rPr>
-                <w:rFonts w:ascii="Calibri" w:eastAsia="Times New Roman" w:hAnsi="Calibri" w:cs="Times New Roman"/>
-                <w:color w:val="000000"/>
-                <w:sz w:val="20"/>
-                <w:szCs w:val="20"/>
-              </w:rPr>
-              <w:t>RMSE</w:t>
-            </w:r>
-            <w:proofErr w:type="spellEnd"/>
-            <w:r>
-              <w:rPr>
-                <w:rFonts w:ascii="Calibri" w:eastAsia="Times New Roman" w:hAnsi="Calibri" w:cs="Times New Roman"/>
-                <w:color w:val="000000"/>
-                <w:sz w:val="20"/>
-                <w:szCs w:val="20"/>
-              </w:rPr>
-              <w:t>)</w:t>
+              <w:t>(RMSE)</w:t>
             </w:r>
           </w:p>
         </w:tc>
@@ -8464,27 +8892,7 @@
                 <w:sz w:val="20"/>
                 <w:szCs w:val="20"/>
               </w:rPr>
-              <w:t>Bench_0(</w:t>
-            </w:r>
-            <w:proofErr w:type="spellStart"/>
-            <w:r>
-              <w:rPr>
-                <w:rFonts w:ascii="Calibri" w:eastAsia="Times New Roman" w:hAnsi="Calibri" w:cs="Times New Roman"/>
-                <w:color w:val="000000"/>
-                <w:sz w:val="20"/>
-                <w:szCs w:val="20"/>
-              </w:rPr>
-              <w:t>RMSE</w:t>
-            </w:r>
-            <w:proofErr w:type="spellEnd"/>
-            <w:r>
-              <w:rPr>
-                <w:rFonts w:ascii="Calibri" w:eastAsia="Times New Roman" w:hAnsi="Calibri" w:cs="Times New Roman"/>
-                <w:color w:val="000000"/>
-                <w:sz w:val="20"/>
-                <w:szCs w:val="20"/>
-              </w:rPr>
-              <w:t>)</w:t>
+              <w:t>Bench_0(RMSE)</w:t>
             </w:r>
           </w:p>
         </w:tc>
@@ -8762,47 +9170,15 @@
           <w:sz w:val="21"/>
           <w:szCs w:val="21"/>
         </w:rPr>
-        <w:t>percent change in Adjusted Closing Price, percent change in Volume, and the high minus the low for that day</w:t>
-      </w:r>
-      <w:r>
-        <w:rPr>
-          <w:color w:val="000000"/>
-          <w:sz w:val="21"/>
-          <w:szCs w:val="21"/>
-        </w:rPr>
-        <w:t>.</w:t>
-      </w:r>
-      <w:r>
-        <w:rPr>
-          <w:color w:val="000000"/>
-          <w:sz w:val="21"/>
-          <w:szCs w:val="21"/>
-        </w:rPr>
-        <w:t xml:space="preserve"> </w:t>
-      </w:r>
-      <w:r>
-        <w:rPr>
-          <w:color w:val="000000"/>
-          <w:sz w:val="21"/>
-          <w:szCs w:val="21"/>
-        </w:rPr>
-        <w:t>The input parameters for the program itself include: horizon</w:t>
-      </w:r>
-      <w:r>
-        <w:rPr>
-          <w:color w:val="000000"/>
-          <w:sz w:val="21"/>
-          <w:szCs w:val="21"/>
-        </w:rPr>
-        <w:t>,</w:t>
-      </w:r>
-      <w:r>
-        <w:rPr>
-          <w:color w:val="000000"/>
-          <w:sz w:val="21"/>
-          <w:szCs w:val="21"/>
-        </w:rPr>
-        <w:t xml:space="preserve"> stock symbol, learner</w:t>
+        <w:t>percent change in Adjusted Closing Price, percent change in Volume, and the high minus the low for that day.</w:t>
+      </w:r>
+      <w:r>
+        <w:rPr>
+          <w:color w:val="000000"/>
+          <w:sz w:val="21"/>
+          <w:szCs w:val="21"/>
+        </w:rPr>
+        <w:t xml:space="preserve"> The input parameters for the program itself include: horizon, stock symbol, learner</w:t>
       </w:r>
       <w:r>
         <w:rPr>
@@ -8818,23 +9194,7 @@
           <w:sz w:val="21"/>
           <w:szCs w:val="21"/>
         </w:rPr>
-        <w:t>and if they would prefer to predict prices</w:t>
-      </w:r>
-      <w:r>
-        <w:rPr>
-          <w:color w:val="000000"/>
-          <w:sz w:val="21"/>
-          <w:szCs w:val="21"/>
-        </w:rPr>
-        <w:t>.</w:t>
-      </w:r>
-      <w:r>
-        <w:rPr>
-          <w:color w:val="000000"/>
-          <w:sz w:val="21"/>
-          <w:szCs w:val="21"/>
-        </w:rPr>
-        <w:t xml:space="preserve"> The default output of the model is a 5-day return for all stock symbols in the project list using the learners previously stated. This output is equivalent to a one week investment period. Predictions can be made over longer or shorter periods of time depending on the user’s request. The user can also adjust the request to only use a specific company. If the user would prefer, they can also predict</w:t>
+        <w:t>and if they would prefer to predict prices. The default output of the model is a 5-day return for all stock symbols in the project list using the learners previously stated. This output is equivalent to a one week investment period. Predictions can be made over longer or shorter periods of time depending on the user’s request. The user can also adjust the request to only use a specific company. If the user would prefer, they can also predict</w:t>
       </w:r>
       <w:r>
         <w:rPr>
@@ -8910,6 +9270,7 @@
           <w:sz w:val="21"/>
           <w:szCs w:val="21"/>
         </w:rPr>
+        <w:lastRenderedPageBreak/>
         <w:drawing>
           <wp:inline distT="0" distB="0" distL="0" distR="0" wp14:anchorId="60A5F7A2" wp14:editId="0E7F6E15">
             <wp:extent cx="5486400" cy="2743200"/>
@@ -8977,7 +9338,6 @@
           <w:sz w:val="21"/>
           <w:szCs w:val="21"/>
         </w:rPr>
-        <w:lastRenderedPageBreak/>
         <w:t>It is important to understand that the market is a very noisy collection of data that is a conglomeration of a variety of factors. Certainly, not all indicators are known about and most investors underperform against the market. This statement is make clear that predicting the returns of any stock using only historical pricing data has a very low success rate.</w:t>
       </w:r>
     </w:p>
@@ -9665,6 +10025,7 @@
                 <w:sz w:val="20"/>
                 <w:szCs w:val="20"/>
               </w:rPr>
+              <w:lastRenderedPageBreak/>
               <w:t>Sharpe Ratio of Fund</w:t>
             </w:r>
           </w:p>
@@ -10558,7 +10919,6 @@
           <w:sz w:val="21"/>
           <w:szCs w:val="21"/>
         </w:rPr>
-        <w:lastRenderedPageBreak/>
         <w:drawing>
           <wp:inline distT="0" distB="0" distL="0" distR="0" wp14:anchorId="18DC4F33" wp14:editId="447E2E9A">
             <wp:extent cx="2950464" cy="2212848"/>
@@ -10830,7 +11190,17 @@
           <w:sz w:val="21"/>
           <w:szCs w:val="21"/>
         </w:rPr>
-        <w:t>The average portfolio return during the testing time period was -0.02439911804, or roughly a 2% decline in portfolio value. This was while the market increased an average of 0.00989090412063, or an average 0.9% increase over all stocks in the list used in this project. Ther</w:t>
+        <w:t xml:space="preserve">The average portfolio return during the testing time period was -0.02439911804, or roughly a 2% decline in portfolio value. This was while the market increased an average of 0.00989090412063, or an average 0.9% </w:t>
+      </w:r>
+      <w:r>
+        <w:rPr>
+          <w:rFonts w:eastAsia="Times New Roman" w:cs="Times New Roman"/>
+          <w:color w:val="000000"/>
+          <w:sz w:val="21"/>
+          <w:szCs w:val="21"/>
+        </w:rPr>
+        <w:lastRenderedPageBreak/>
+        <w:t>increase over all stocks in the list used in this project. Ther</w:t>
       </w:r>
       <w:r>
         <w:rPr>
@@ -11001,17 +11371,7 @@
           <w:sz w:val="21"/>
           <w:szCs w:val="21"/>
         </w:rPr>
-        <w:t xml:space="preserve">Given the processed data, predictions were improved by observing the combination of two </w:t>
-      </w:r>
-      <w:r>
-        <w:rPr>
-          <w:rFonts w:eastAsia="Times New Roman" w:cs="Times New Roman"/>
-          <w:color w:val="000000"/>
-          <w:sz w:val="21"/>
-          <w:szCs w:val="21"/>
-        </w:rPr>
-        <w:lastRenderedPageBreak/>
-        <w:t xml:space="preserve">regression models, Linear and k-Nearest Neighbors. While </w:t>
+        <w:t xml:space="preserve">Given the processed data, predictions were improved by observing the combination of two regression models, Linear and k-Nearest Neighbors. While </w:t>
       </w:r>
       <w:r>
         <w:rPr>
@@ -11287,7 +11647,7 @@
 </file>
 
 <file path=word/numbering.xml><?xml version="1.0" encoding="utf-8"?>
-<w:numbering xmlns:wpc="http://schemas.microsoft.com/office/word/2010/wordprocessingCanvas" xmlns:mc="http://schemas.openxmlformats.org/markup-compatibility/2006" xmlns:o="urn:schemas-microsoft-com:office:office" xmlns:r="http://schemas.openxmlformats.org/officeDocument/2006/relationships" xmlns:m="http://schemas.openxmlformats.org/officeDocument/2006/math" xmlns:v="urn:schemas-microsoft-com:vml" xmlns:wp14="http://schemas.microsoft.com/office/word/2010/wordprocessingDrawing" xmlns:wp="http://schemas.openxmlformats.org/drawingml/2006/wordprocessingDrawing" xmlns:w10="urn:schemas-microsoft-com:office:word" xmlns:w="http://schemas.openxmlformats.org/wordprocessingml/2006/main" xmlns:w14="http://schemas.microsoft.com/office/word/2010/wordml" xmlns:wpg="http://schemas.microsoft.com/office/word/2010/wordprocessingGroup" xmlns:wpi="http://schemas.microsoft.com/office/word/2010/wordprocessingInk" xmlns:wne="http://schemas.microsoft.com/office/word/2006/wordml" xmlns:wps="http://schemas.microsoft.com/office/word/2010/wordprocessingShape" mc:Ignorable="w14 wp14">
+<w:numbering xmlns:wpc="http://schemas.microsoft.com/office/word/2010/wordprocessingCanvas" xmlns:mo="http://schemas.microsoft.com/office/mac/office/2008/main" xmlns:mc="http://schemas.openxmlformats.org/markup-compatibility/2006" xmlns:mv="urn:schemas-microsoft-com:mac:vml" xmlns:o="urn:schemas-microsoft-com:office:office" xmlns:r="http://schemas.openxmlformats.org/officeDocument/2006/relationships" xmlns:m="http://schemas.openxmlformats.org/officeDocument/2006/math" xmlns:v="urn:schemas-microsoft-com:vml" xmlns:wp14="http://schemas.microsoft.com/office/word/2010/wordprocessingDrawing" xmlns:wp="http://schemas.openxmlformats.org/drawingml/2006/wordprocessingDrawing" xmlns:w10="urn:schemas-microsoft-com:office:word" xmlns:w="http://schemas.openxmlformats.org/wordprocessingml/2006/main" xmlns:w14="http://schemas.microsoft.com/office/word/2010/wordml" xmlns:wpg="http://schemas.microsoft.com/office/word/2010/wordprocessingGroup" xmlns:wpi="http://schemas.microsoft.com/office/word/2010/wordprocessingInk" xmlns:wne="http://schemas.microsoft.com/office/word/2006/wordml" xmlns:wps="http://schemas.microsoft.com/office/word/2010/wordprocessingShape" mc:Ignorable="w14 wp14">
   <w:abstractNum w:abstractNumId="0">
     <w:nsid w:val="2AF652CD"/>
     <w:multiLevelType w:val="hybridMultilevel"/>
@@ -11849,7 +12209,7 @@
       </w:pPr>
     </w:pPrDefault>
   </w:docDefaults>
-  <w:latentStyles w:defLockedState="0" w:defUIPriority="99" w:defSemiHidden="1" w:defUnhideWhenUsed="1" w:defQFormat="0" w:count="267">
+  <w:latentStyles w:defLockedState="0" w:defUIPriority="99" w:defSemiHidden="1" w:defUnhideWhenUsed="1" w:defQFormat="0" w:count="276">
     <w:lsdException w:name="Normal" w:semiHidden="0" w:uiPriority="0" w:unhideWhenUsed="0" w:qFormat="1"/>
     <w:lsdException w:name="heading 1" w:semiHidden="0" w:uiPriority="9" w:unhideWhenUsed="0" w:qFormat="1"/>
     <w:lsdException w:name="heading 2" w:uiPriority="9" w:qFormat="1"/>
@@ -12283,7 +12643,7 @@
 </file>
 
 <file path=word/stylesWithEffects.xml><?xml version="1.0" encoding="utf-8"?>
-<w:styles xmlns:wpc="http://schemas.microsoft.com/office/word/2010/wordprocessingCanvas" xmlns:mc="http://schemas.openxmlformats.org/markup-compatibility/2006" xmlns:o="urn:schemas-microsoft-com:office:office" xmlns:r="http://schemas.openxmlformats.org/officeDocument/2006/relationships" xmlns:m="http://schemas.openxmlformats.org/officeDocument/2006/math" xmlns:v="urn:schemas-microsoft-com:vml" xmlns:wp14="http://schemas.microsoft.com/office/word/2010/wordprocessingDrawing" xmlns:wp="http://schemas.openxmlformats.org/drawingml/2006/wordprocessingDrawing" xmlns:w10="urn:schemas-microsoft-com:office:word" xmlns:w="http://schemas.openxmlformats.org/wordprocessingml/2006/main" xmlns:w14="http://schemas.microsoft.com/office/word/2010/wordml" xmlns:wpg="http://schemas.microsoft.com/office/word/2010/wordprocessingGroup" xmlns:wpi="http://schemas.microsoft.com/office/word/2010/wordprocessingInk" xmlns:wne="http://schemas.microsoft.com/office/word/2006/wordml" xmlns:wps="http://schemas.microsoft.com/office/word/2010/wordprocessingShape" mc:Ignorable="w14 wp14">
+<w:styles xmlns:wpc="http://schemas.microsoft.com/office/word/2010/wordprocessingCanvas" xmlns:mo="http://schemas.microsoft.com/office/mac/office/2008/main" xmlns:mc="http://schemas.openxmlformats.org/markup-compatibility/2006" xmlns:mv="urn:schemas-microsoft-com:mac:vml" xmlns:o="urn:schemas-microsoft-com:office:office" xmlns:r="http://schemas.openxmlformats.org/officeDocument/2006/relationships" xmlns:m="http://schemas.openxmlformats.org/officeDocument/2006/math" xmlns:v="urn:schemas-microsoft-com:vml" xmlns:wp14="http://schemas.microsoft.com/office/word/2010/wordprocessingDrawing" xmlns:wp="http://schemas.openxmlformats.org/drawingml/2006/wordprocessingDrawing" xmlns:w10="urn:schemas-microsoft-com:office:word" xmlns:w="http://schemas.openxmlformats.org/wordprocessingml/2006/main" xmlns:w14="http://schemas.microsoft.com/office/word/2010/wordml" xmlns:wpg="http://schemas.microsoft.com/office/word/2010/wordprocessingGroup" xmlns:wpi="http://schemas.microsoft.com/office/word/2010/wordprocessingInk" xmlns:wne="http://schemas.microsoft.com/office/word/2006/wordml" xmlns:wps="http://schemas.microsoft.com/office/word/2010/wordprocessingShape" mc:Ignorable="w14 wp14">
   <w:docDefaults>
     <w:rPrDefault>
       <w:rPr>
@@ -12299,7 +12659,7 @@
       </w:pPr>
     </w:pPrDefault>
   </w:docDefaults>
-  <w:latentStyles w:defLockedState="0" w:defUIPriority="99" w:defSemiHidden="1" w:defUnhideWhenUsed="1" w:defQFormat="0" w:count="267">
+  <w:latentStyles w:defLockedState="0" w:defUIPriority="99" w:defSemiHidden="1" w:defUnhideWhenUsed="1" w:defQFormat="0" w:count="276">
     <w:lsdException w:name="Normal" w:semiHidden="0" w:uiPriority="0" w:unhideWhenUsed="0" w:qFormat="1"/>
     <w:lsdException w:name="heading 1" w:semiHidden="0" w:uiPriority="9" w:unhideWhenUsed="0" w:qFormat="1"/>
     <w:lsdException w:name="heading 2" w:uiPriority="9" w:qFormat="1"/>

</xml_diff>